<commit_message>
ouf zaver oublier la bdd
</commit_message>
<xml_diff>
--- a/navigation_site_README.docx
+++ b/navigation_site_README.docx
@@ -8,25 +8,75 @@
         <w:ind w:firstLine="708"/>
       </w:pPr>
       <w:r>
-        <w:t xml:space="preserve">1/3 </w:t>
+        <w:t>1/3 ADAPTATION LOCAL</w:t>
+      </w:r>
+    </w:p>
+    <w:p>
+      <w:r>
+        <w:t xml:space="preserve">La fichier </w:t>
+      </w:r>
+      <w:proofErr w:type="spellStart"/>
+      <w:r>
+        <w:rPr>
+          <w:rStyle w:val="Accentuationintense"/>
+        </w:rPr>
+        <w:t>AfYachting</w:t>
+      </w:r>
+      <w:proofErr w:type="spellEnd"/>
+      <w:r>
+        <w:rPr>
+          <w:rStyle w:val="Accentuationintense"/>
+        </w:rPr>
+        <w:t>/Sources Files/</w:t>
+      </w:r>
+      <w:r>
+        <w:rPr>
+          <w:rStyle w:val="Accentuationintense"/>
+        </w:rPr>
+        <w:t>afyachting</w:t>
+      </w:r>
+      <w:r>
+        <w:rPr>
+          <w:rStyle w:val="Accentuationintense"/>
+        </w:rPr>
+        <w:t>v2</w:t>
+      </w:r>
+      <w:r>
+        <w:rPr>
+          <w:rStyle w:val="Accentuationintense"/>
+        </w:rPr>
+        <w:t xml:space="preserve">.sql </w:t>
+      </w:r>
+      <w:r>
+        <w:t xml:space="preserve">contient la création et certain teste de la base de </w:t>
+      </w:r>
+      <w:r>
+        <w:t>données</w:t>
+      </w:r>
+      <w:r>
+        <w:t>. La base de données se nomme : « afyachtingv2 »</w:t>
+      </w:r>
+      <w:r>
+        <w:t>.</w:t>
       </w:r>
       <w:bookmarkStart w:id="0" w:name="_GoBack"/>
       <w:bookmarkEnd w:id="0"/>
-      <w:r>
-        <w:t>ADAPTATION LOCAL</w:t>
-      </w:r>
     </w:p>
     <w:p>
       <w:r>
         <w:t xml:space="preserve">Il est possible que les réglages de connexion à la </w:t>
       </w:r>
-      <w:proofErr w:type="spellStart"/>
-      <w:r>
-        <w:t>bdd</w:t>
-      </w:r>
-      <w:proofErr w:type="spellEnd"/>
-      <w:r>
-        <w:t xml:space="preserve"> diffèrent selon l’appareil utilisé pour les testes local, il est possible de le modifier</w:t>
+      <w:r>
+        <w:t>base de données</w:t>
+      </w:r>
+      <w:r>
+        <w:t xml:space="preserve"> diffère</w:t>
+      </w:r>
+      <w:r>
+        <w:t>nt</w:t>
+      </w:r>
+      <w:r>
+        <w:t xml:space="preserve"> selon l’appareil utilisé pour les testes local, il est possible de le modifier</w:t>
       </w:r>
       <w:r>
         <w:t xml:space="preserve"> le fichier</w:t>
@@ -75,25 +125,7 @@
           <w:rPr>
             <w:rStyle w:val="Lienhypertexte"/>
           </w:rPr>
-          <w:t>https://afyachting.fr?p=accueil&amp;validationEmail=</w:t>
-        </w:r>
-        <w:r>
-          <w:rPr>
-            <w:rStyle w:val="Lienhypertexte"/>
-          </w:rPr>
-          <w:t>&lt;</w:t>
-        </w:r>
-        <w:r>
-          <w:rPr>
-            <w:rStyle w:val="Lienhypertexte"/>
-          </w:rPr>
-          <w:t>code_de_validatio</w:t>
-        </w:r>
-        <w:r>
-          <w:rPr>
-            <w:rStyle w:val="Lienhypertexte"/>
-          </w:rPr>
-          <w:t>n&gt;</w:t>
+          <w:t>https://afyachting.fr?p=accueil&amp;validationEmail=&lt;code_de_validation&gt;</w:t>
         </w:r>
       </w:hyperlink>
     </w:p>
@@ -101,49 +133,27 @@
       <w:r>
         <w:t xml:space="preserve">Code de validation était une chaine de caractère retrouvable dans la </w:t>
       </w:r>
-      <w:proofErr w:type="spellStart"/>
-      <w:r>
-        <w:t>bdd</w:t>
-      </w:r>
-      <w:proofErr w:type="spellEnd"/>
+      <w:r>
+        <w:t xml:space="preserve">base de </w:t>
+      </w:r>
+      <w:r>
+        <w:t>données</w:t>
+      </w:r>
       <w:r>
         <w:t xml:space="preserve"> dans les tables admin, skipper, client dans la colonne ‘valide’.</w:t>
       </w:r>
-    </w:p>
-    <w:p>
-      <w:r>
-        <w:t xml:space="preserve">Pour un test local, cela est </w:t>
-      </w:r>
-      <w:r>
-        <w:t>fait</w:t>
-      </w:r>
-      <w:r>
-        <w:t xml:space="preserve"> avec le lien suivant : </w:t>
+      <w:r>
+        <w:br/>
+      </w:r>
+      <w:r>
+        <w:t xml:space="preserve">Pour un test local, cela est fait avec le lien suivant : </w:t>
       </w:r>
       <w:hyperlink r:id="rId6" w:history="1">
         <w:r>
           <w:rPr>
             <w:rStyle w:val="Lienhypertexte"/>
           </w:rPr>
-          <w:t>http://localhost/AfYachting/index.php?p=accueil&amp;validationEmail=</w:t>
-        </w:r>
-        <w:r>
-          <w:rPr>
-            <w:rStyle w:val="Lienhypertexte"/>
-          </w:rPr>
-          <w:t>&lt;</w:t>
-        </w:r>
-        <w:r>
-          <w:rPr>
-            <w:rStyle w:val="Lienhypertexte"/>
-          </w:rPr>
-          <w:t>code_de_validatio</w:t>
-        </w:r>
-        <w:r>
-          <w:rPr>
-            <w:rStyle w:val="Lienhypertexte"/>
-          </w:rPr>
-          <w:t>n&gt;</w:t>
+          <w:t>http://localhost/AfYachting/index.php?p=accueil&amp;validationEmail=&lt;code_de_validation&gt;</w:t>
         </w:r>
       </w:hyperlink>
     </w:p>
@@ -172,13 +182,7 @@
         <w:t xml:space="preserve"> </w:t>
       </w:r>
       <w:r>
-        <w:t>Admin@12</w:t>
-      </w:r>
-      <w:r>
-        <w:t xml:space="preserve">/ </w:t>
-      </w:r>
-      <w:r>
-        <w:t>Admin</w:t>
+        <w:t>Admin@12/ Admin</w:t>
       </w:r>
     </w:p>
     <w:p>
@@ -186,25 +190,13 @@
         <w:ind w:firstLine="708"/>
       </w:pPr>
       <w:r>
-        <w:t>- Skipper</w:t>
-      </w:r>
-      <w:r>
-        <w:t>@12</w:t>
-      </w:r>
-      <w:r>
-        <w:t>/</w:t>
+        <w:t>- Skipper@12/</w:t>
       </w:r>
       <w:r>
         <w:t xml:space="preserve"> </w:t>
       </w:r>
       <w:r>
-        <w:t>Skipper@12</w:t>
-      </w:r>
-      <w:r>
-        <w:t xml:space="preserve"> / </w:t>
-      </w:r>
-      <w:r>
-        <w:t>Skipper</w:t>
+        <w:t>Skipper@12 / Skipper</w:t>
       </w:r>
     </w:p>
     <w:p>
@@ -212,28 +204,13 @@
         <w:ind w:firstLine="708"/>
       </w:pPr>
       <w:r>
-        <w:t>- Client</w:t>
-      </w:r>
-      <w:r>
-        <w:t>@12</w:t>
-      </w:r>
-      <w:r>
-        <w:t xml:space="preserve">/ </w:t>
-      </w:r>
-      <w:r>
-        <w:t>Client@12</w:t>
-      </w:r>
-      <w:r>
-        <w:t xml:space="preserve"> /</w:t>
+        <w:t>- Client@12/ Client@12 /</w:t>
       </w:r>
       <w:r>
         <w:t xml:space="preserve"> </w:t>
       </w:r>
       <w:r>
-        <w:t>Clien</w:t>
-      </w:r>
-      <w:r>
-        <w:t>t</w:t>
+        <w:t>Client</w:t>
       </w:r>
     </w:p>
     <w:p>
@@ -251,6 +228,9 @@
       <w:r>
         <w:t>)</w:t>
       </w:r>
+      <w:r>
+        <w:t>.</w:t>
+      </w:r>
     </w:p>
     <w:p>
       <w:r>
@@ -286,23 +266,12 @@
           <w:rPr>
             <w:rStyle w:val="Lienhypertexte"/>
           </w:rPr>
-          <w:t>http://localhost/AfYachting/index.php?p=</w:t>
-        </w:r>
-        <w:r>
-          <w:rPr>
-            <w:rStyle w:val="Lienhypertexte"/>
-          </w:rPr>
-          <w:t>B</w:t>
-        </w:r>
-        <w:r>
-          <w:rPr>
-            <w:rStyle w:val="Lienhypertexte"/>
-          </w:rPr>
-          <w:t>ateau</w:t>
+          <w:t>http://localhost/AfYachting/index.php?p=Bateau</w:t>
         </w:r>
       </w:hyperlink>
-    </w:p>
-    <w:p>
+      <w:r>
+        <w:br/>
+      </w:r>
       <w:r>
         <w:t xml:space="preserve">- </w:t>
       </w:r>
@@ -314,8 +283,9 @@
           <w:t>http://localhost/AfYachting/index.php?p=Ventes</w:t>
         </w:r>
       </w:hyperlink>
-    </w:p>
-    <w:p>
+      <w:r>
+        <w:br/>
+      </w:r>
       <w:r>
         <w:t xml:space="preserve">- </w:t>
       </w:r>
@@ -330,7 +300,13 @@
     </w:p>
     <w:p>
       <w:r>
-        <w:t>L’ajout de bateau est possible, mais que dans sa parti</w:t>
+        <w:t xml:space="preserve">L’ajout de bateau </w:t>
+      </w:r>
+      <w:r>
+        <w:t xml:space="preserve">pour l’administrateur </w:t>
+      </w:r>
+      <w:r>
+        <w:t>est possible, mais que dans sa parti</w:t>
       </w:r>
       <w:r>
         <w:t>e</w:t>
@@ -338,8 +314,23 @@
       <w:r>
         <w:t xml:space="preserve"> principale (impossibilité de définir les images, options ou les qualités de location/vente)</w:t>
       </w:r>
+      <w:r>
+        <w:t>.</w:t>
+      </w:r>
     </w:p>
-    <w:p/>
+    <w:p>
+      <w:r>
+        <w:t>L’administrateur à la possibilité de crée et modifier des comptes utilisateurs et des géré le planning des événement (ajout, modification).</w:t>
+      </w:r>
+      <w:r>
+        <w:br/>
+        <w:t>Le client à actuellement accès à aucune gestion.</w:t>
+      </w:r>
+      <w:r>
+        <w:br/>
+        <w:t xml:space="preserve">Le skipper à accès aux événements le concernant, mais uniquement en visionnage. </w:t>
+      </w:r>
+    </w:p>
     <w:sectPr>
       <w:pgSz w:w="11906" w:h="16838"/>
       <w:pgMar w:top="1417" w:right="1417" w:bottom="1417" w:left="1417" w:header="708" w:footer="708" w:gutter="0"/>
@@ -473,6 +464,7 @@
     <w:lsdException w:name="HTML Sample" w:semiHidden="1" w:unhideWhenUsed="1"/>
     <w:lsdException w:name="HTML Typewriter" w:semiHidden="1" w:unhideWhenUsed="1"/>
     <w:lsdException w:name="HTML Variable" w:semiHidden="1" w:unhideWhenUsed="1"/>
+    <w:lsdException w:name="Normal Table" w:semiHidden="1" w:unhideWhenUsed="1"/>
     <w:lsdException w:name="annotation subject" w:semiHidden="1" w:unhideWhenUsed="1"/>
     <w:lsdException w:name="No List" w:semiHidden="1" w:unhideWhenUsed="1"/>
     <w:lsdException w:name="Outline List 1" w:semiHidden="1" w:unhideWhenUsed="1"/>
@@ -518,9 +510,11 @@
     <w:lsdException w:name="Table Subtle 1" w:semiHidden="1" w:unhideWhenUsed="1"/>
     <w:lsdException w:name="Table Subtle 2" w:semiHidden="1" w:unhideWhenUsed="1"/>
     <w:lsdException w:name="Table Web 1" w:semiHidden="1" w:unhideWhenUsed="1"/>
+    <w:lsdException w:name="Table Web 2" w:semiHidden="1" w:unhideWhenUsed="1"/>
     <w:lsdException w:name="Table Web 3" w:semiHidden="1" w:unhideWhenUsed="1"/>
     <w:lsdException w:name="Balloon Text" w:semiHidden="1" w:unhideWhenUsed="1"/>
     <w:lsdException w:name="Table Grid" w:uiPriority="39"/>
+    <w:lsdException w:name="Table Theme" w:semiHidden="1" w:unhideWhenUsed="1"/>
     <w:lsdException w:name="Placeholder Text" w:semiHidden="1"/>
     <w:lsdException w:name="No Spacing" w:uiPriority="1" w:qFormat="1"/>
     <w:lsdException w:name="Light Shading" w:uiPriority="60"/>
@@ -967,7 +961,6 @@
   <w:style w:type="character" w:default="1" w:styleId="Policepardfaut">
     <w:name w:val="Default Paragraph Font"/>
     <w:uiPriority w:val="1"/>
-    <w:semiHidden/>
     <w:unhideWhenUsed/>
   </w:style>
   <w:style w:type="table" w:default="1" w:styleId="TableauNormal">
@@ -1724,7 +1717,7 @@
 </file>
 
 <file path=customXml/itemProps1.xml><?xml version="1.0" encoding="utf-8"?>
-<ds:datastoreItem xmlns:ds="http://schemas.openxmlformats.org/officeDocument/2006/customXml" ds:itemID="{18493B95-8410-4F04-8D59-03820D57155C}">
+<ds:datastoreItem xmlns:ds="http://schemas.openxmlformats.org/officeDocument/2006/customXml" ds:itemID="{72B8440F-EF58-4A38-8CAC-1BEE8E240577}">
   <ds:schemaRefs>
     <ds:schemaRef ds:uri="http://schemas.openxmlformats.org/officeDocument/2006/bibliography"/>
   </ds:schemaRefs>

</xml_diff>